<commit_message>
Fixed name typing, added gui, project mostly done
</commit_message>
<xml_diff>
--- a/Student Note 359.docx
+++ b/Student Note 359.docx
@@ -197,9 +197,9 @@
       <w:r>
         <w:t>Heart Rate: 101, Blood Pressure: 197/86</w:t>
         <w:br/>
-        <w:t>Respiratory Rate: 20,  O2 Sat: 99</w:t>
+        <w:t xml:space="preserve">    Respiratory Rate: 20,  O2 Sat: 99</w:t>
         <w:br/>
-        <w:t xml:space="preserve">Weight: , Height: </w:t>
+        <w:t xml:space="preserve">    Weight: , Height: </w:t>
       </w:r>
     </w:p>
     <w:p>
@@ -257,11 +257,11 @@
       <w:r>
         <w:t>This is a 49 year old female, who is presenting today for RLQ pain radiating down left leg for past 12 hours. Associated chills, nausea, diarrhea. Unintentional 15-20 lb weight loss in past 3 months.</w:t>
         <w:br/>
-        <w:t>The patient has a pertinent history of PMH of HTN, DM, CHF with EF 55-59%. Illicit drug use (maraijuana, meth, opiates). Previous surgical history includes cholecystectomy and oophorectomy.</w:t>
+        <w:t xml:space="preserve">    The patient has a pertinent history of PMH of HTN, DM, CHF with EF 55-59%. Illicit drug use (maraijuana, meth, opiates). Previous surgical history includes cholecystectomy and oophorectomy.</w:t>
         <w:br/>
-        <w:t>Patient's exam is remarkable for RLQ tenderness with no guarding or rebound tenderness. Positive psoas and obturator signs.</w:t>
+        <w:t xml:space="preserve">    Patient's exam is remarkable for RLQ tenderness with no guarding or rebound tenderness. Positive psoas and obturator signs.</w:t>
         <w:br/>
-        <w:t>Patient's data is remarkable for Abdominal X ray unremarkable. Lab shows hypokalemia K = 2.4. WBC elevated at 19.3. Blood pressure is elevated at 197/86.</w:t>
+        <w:t xml:space="preserve">    Patient's data is remarkable for Abdominal X ray unremarkable. Lab shows hypokalemia K = 2.4. WBC elevated at 19.3. Blood pressure is elevated at 197/86.</w:t>
       </w:r>
     </w:p>
     <w:p>

</xml_diff>